<commit_message>
start modal window for register form
</commit_message>
<xml_diff>
--- a/DatabaseDocMoosic.docx
+++ b/DatabaseDocMoosic.docx
@@ -277,6 +277,32 @@
               </w:rPr>
               <w:t>clé primaire</w:t>
             </w:r>
+            <w:r>
+              <w:rPr>
+                <w:rFonts w:ascii="Minion Pro" w:hAnsi="Minion Pro"/>
+                <w:sz w:val="20"/>
+                <w:szCs w:val="20"/>
+              </w:rPr>
+              <w:t xml:space="preserve">, </w:t>
+            </w:r>
+            <w:r>
+              <w:rPr>
+                <w:rFonts w:ascii="Minion Pro" w:hAnsi="Minion Pro"/>
+                <w:sz w:val="20"/>
+                <w:szCs w:val="20"/>
+              </w:rPr>
+              <w:t xml:space="preserve">not </w:t>
+            </w:r>
+            <w:proofErr w:type="spellStart"/>
+            <w:r>
+              <w:rPr>
+                <w:rFonts w:ascii="Minion Pro" w:hAnsi="Minion Pro"/>
+                <w:sz w:val="20"/>
+                <w:szCs w:val="20"/>
+              </w:rPr>
+              <w:t>null</w:t>
+            </w:r>
+            <w:proofErr w:type="spellEnd"/>
           </w:p>
         </w:tc>
       </w:tr>
@@ -565,7 +591,7 @@
                 <w:sz w:val="20"/>
                 <w:szCs w:val="20"/>
               </w:rPr>
-              <w:t>email</w:t>
+              <w:t>pseudo</w:t>
             </w:r>
           </w:p>
         </w:tc>
@@ -590,7 +616,7 @@
                 <w:sz w:val="20"/>
                 <w:szCs w:val="20"/>
               </w:rPr>
-              <w:t>e-mail du membre</w:t>
+              <w:t>le pseudo du membre</w:t>
             </w:r>
           </w:p>
         </w:tc>
@@ -625,7 +651,7 @@
                 <w:sz w:val="20"/>
                 <w:szCs w:val="20"/>
               </w:rPr>
-              <w:t>(255)</w:t>
+              <w:t>(60)</w:t>
             </w:r>
           </w:p>
         </w:tc>
@@ -644,32 +670,6 @@
                 <w:szCs w:val="20"/>
               </w:rPr>
             </w:pPr>
-            <w:r>
-              <w:rPr>
-                <w:rFonts w:ascii="Minion Pro" w:hAnsi="Minion Pro"/>
-                <w:sz w:val="20"/>
-                <w:szCs w:val="20"/>
-              </w:rPr>
-              <w:t xml:space="preserve">not </w:t>
-            </w:r>
-            <w:proofErr w:type="spellStart"/>
-            <w:r>
-              <w:rPr>
-                <w:rFonts w:ascii="Minion Pro" w:hAnsi="Minion Pro"/>
-                <w:sz w:val="20"/>
-                <w:szCs w:val="20"/>
-              </w:rPr>
-              <w:t>null</w:t>
-            </w:r>
-            <w:proofErr w:type="spellEnd"/>
-            <w:r>
-              <w:rPr>
-                <w:rFonts w:ascii="Minion Pro" w:hAnsi="Minion Pro"/>
-                <w:sz w:val="20"/>
-                <w:szCs w:val="20"/>
-              </w:rPr>
-              <w:t>, clé unique</w:t>
-            </w:r>
           </w:p>
         </w:tc>
       </w:tr>
@@ -693,17 +693,15 @@
                 <w:szCs w:val="20"/>
               </w:rPr>
             </w:pPr>
-            <w:proofErr w:type="spellStart"/>
-            <w:r>
-              <w:rPr>
-                <w:rFonts w:ascii="Minion Pro" w:hAnsi="Minion Pro"/>
-                <w:i/>
-                <w:sz w:val="20"/>
-                <w:szCs w:val="20"/>
-              </w:rPr>
-              <w:t>password</w:t>
-            </w:r>
-            <w:proofErr w:type="spellEnd"/>
+            <w:r>
+              <w:rPr>
+                <w:rFonts w:ascii="Minion Pro" w:hAnsi="Minion Pro"/>
+                <w:i/>
+                <w:sz w:val="20"/>
+                <w:szCs w:val="20"/>
+              </w:rPr>
+              <w:t>email</w:t>
+            </w:r>
           </w:p>
         </w:tc>
         <w:tc>
@@ -727,7 +725,7 @@
                 <w:sz w:val="20"/>
                 <w:szCs w:val="20"/>
               </w:rPr>
-              <w:t>mot de passe du membre</w:t>
+              <w:t>e-mail du membre</w:t>
             </w:r>
           </w:p>
         </w:tc>
@@ -799,6 +797,14 @@
               <w:t>null</w:t>
             </w:r>
             <w:proofErr w:type="spellEnd"/>
+            <w:r>
+              <w:rPr>
+                <w:rFonts w:ascii="Minion Pro" w:hAnsi="Minion Pro"/>
+                <w:sz w:val="20"/>
+                <w:szCs w:val="20"/>
+              </w:rPr>
+              <w:t>, clé unique</w:t>
+            </w:r>
           </w:p>
         </w:tc>
       </w:tr>
@@ -830,6 +836,135 @@
                 <w:sz w:val="20"/>
                 <w:szCs w:val="20"/>
               </w:rPr>
+              <w:t>password</w:t>
+            </w:r>
+            <w:proofErr w:type="spellEnd"/>
+          </w:p>
+        </w:tc>
+        <w:tc>
+          <w:tcPr>
+            <w:tcW w:w="3060" w:type="dxa"/>
+            <w:vAlign w:val="center"/>
+          </w:tcPr>
+          <w:p>
+            <w:pPr>
+              <w:ind w:right="18"/>
+              <w:cnfStyle w:val="000000000000" w:firstRow="0" w:lastRow="0" w:firstColumn="0" w:lastColumn="0" w:oddVBand="0" w:evenVBand="0" w:oddHBand="0" w:evenHBand="0" w:firstRowFirstColumn="0" w:firstRowLastColumn="0" w:lastRowFirstColumn="0" w:lastRowLastColumn="0"/>
+              <w:rPr>
+                <w:rFonts w:ascii="Minion Pro" w:hAnsi="Minion Pro"/>
+                <w:sz w:val="20"/>
+                <w:szCs w:val="20"/>
+              </w:rPr>
+            </w:pPr>
+            <w:r>
+              <w:rPr>
+                <w:rFonts w:ascii="Minion Pro" w:hAnsi="Minion Pro"/>
+                <w:sz w:val="20"/>
+                <w:szCs w:val="20"/>
+              </w:rPr>
+              <w:t>mot de passe du membre</w:t>
+            </w:r>
+          </w:p>
+        </w:tc>
+        <w:tc>
+          <w:tcPr>
+            <w:tcW w:w="1800" w:type="dxa"/>
+            <w:vAlign w:val="center"/>
+          </w:tcPr>
+          <w:p>
+            <w:pPr>
+              <w:ind w:right="18"/>
+              <w:cnfStyle w:val="000000000000" w:firstRow="0" w:lastRow="0" w:firstColumn="0" w:lastColumn="0" w:oddVBand="0" w:evenVBand="0" w:oddHBand="0" w:evenHBand="0" w:firstRowFirstColumn="0" w:firstRowLastColumn="0" w:lastRowFirstColumn="0" w:lastRowLastColumn="0"/>
+              <w:rPr>
+                <w:rFonts w:ascii="Minion Pro" w:hAnsi="Minion Pro"/>
+                <w:sz w:val="20"/>
+                <w:szCs w:val="20"/>
+              </w:rPr>
+            </w:pPr>
+            <w:proofErr w:type="spellStart"/>
+            <w:r>
+              <w:rPr>
+                <w:rFonts w:ascii="Minion Pro" w:hAnsi="Minion Pro"/>
+                <w:sz w:val="20"/>
+                <w:szCs w:val="20"/>
+              </w:rPr>
+              <w:t>varchar</w:t>
+            </w:r>
+            <w:proofErr w:type="spellEnd"/>
+            <w:r>
+              <w:rPr>
+                <w:rFonts w:ascii="Minion Pro" w:hAnsi="Minion Pro"/>
+                <w:sz w:val="20"/>
+                <w:szCs w:val="20"/>
+              </w:rPr>
+              <w:t>(255)</w:t>
+            </w:r>
+          </w:p>
+        </w:tc>
+        <w:tc>
+          <w:tcPr>
+            <w:tcW w:w="2790" w:type="dxa"/>
+            <w:vAlign w:val="center"/>
+          </w:tcPr>
+          <w:p>
+            <w:pPr>
+              <w:ind w:right="18"/>
+              <w:cnfStyle w:val="000000000000" w:firstRow="0" w:lastRow="0" w:firstColumn="0" w:lastColumn="0" w:oddVBand="0" w:evenVBand="0" w:oddHBand="0" w:evenHBand="0" w:firstRowFirstColumn="0" w:firstRowLastColumn="0" w:lastRowFirstColumn="0" w:lastRowLastColumn="0"/>
+              <w:rPr>
+                <w:rFonts w:ascii="Minion Pro" w:hAnsi="Minion Pro"/>
+                <w:sz w:val="20"/>
+                <w:szCs w:val="20"/>
+              </w:rPr>
+            </w:pPr>
+            <w:r>
+              <w:rPr>
+                <w:rFonts w:ascii="Minion Pro" w:hAnsi="Minion Pro"/>
+                <w:sz w:val="20"/>
+                <w:szCs w:val="20"/>
+              </w:rPr>
+              <w:t xml:space="preserve">not </w:t>
+            </w:r>
+            <w:proofErr w:type="spellStart"/>
+            <w:r>
+              <w:rPr>
+                <w:rFonts w:ascii="Minion Pro" w:hAnsi="Minion Pro"/>
+                <w:sz w:val="20"/>
+                <w:szCs w:val="20"/>
+              </w:rPr>
+              <w:t>null</w:t>
+            </w:r>
+            <w:proofErr w:type="spellEnd"/>
+          </w:p>
+        </w:tc>
+      </w:tr>
+      <w:tr>
+        <w:trPr>
+          <w:trHeight w:val="288"/>
+        </w:trPr>
+        <w:tc>
+          <w:tcPr>
+            <w:cnfStyle w:val="001000000000" w:firstRow="0" w:lastRow="0" w:firstColumn="1" w:lastColumn="0" w:oddVBand="0" w:evenVBand="0" w:oddHBand="0" w:evenHBand="0" w:firstRowFirstColumn="0" w:firstRowLastColumn="0" w:lastRowFirstColumn="0" w:lastRowLastColumn="0"/>
+            <w:tcW w:w="1885" w:type="dxa"/>
+            <w:vAlign w:val="center"/>
+          </w:tcPr>
+          <w:p>
+            <w:pPr>
+              <w:ind w:right="18"/>
+              <w:rPr>
+                <w:rFonts w:ascii="Minion Pro" w:hAnsi="Minion Pro"/>
+                <w:i/>
+                <w:sz w:val="20"/>
+                <w:szCs w:val="20"/>
+              </w:rPr>
+            </w:pPr>
+            <w:proofErr w:type="spellStart"/>
+            <w:r>
+              <w:rPr>
+                <w:rFonts w:ascii="Minion Pro" w:hAnsi="Minion Pro"/>
+                <w:i/>
+                <w:sz w:val="20"/>
+                <w:szCs w:val="20"/>
+              </w:rPr>
               <w:t>birthday</w:t>
             </w:r>
             <w:proofErr w:type="spellEnd"/>
@@ -900,24 +1035,6 @@
                 <w:szCs w:val="20"/>
               </w:rPr>
             </w:pPr>
-            <w:r>
-              <w:rPr>
-                <w:rFonts w:ascii="Minion Pro" w:hAnsi="Minion Pro"/>
-                <w:sz w:val="20"/>
-                <w:szCs w:val="20"/>
-              </w:rPr>
-              <w:t xml:space="preserve">not </w:t>
-            </w:r>
-            <w:proofErr w:type="spellStart"/>
-            <w:r>
-              <w:rPr>
-                <w:rFonts w:ascii="Minion Pro" w:hAnsi="Minion Pro"/>
-                <w:sz w:val="20"/>
-                <w:szCs w:val="20"/>
-              </w:rPr>
-              <w:t>null</w:t>
-            </w:r>
-            <w:proofErr w:type="spellEnd"/>
           </w:p>
         </w:tc>
       </w:tr>
@@ -1979,6 +2096,32 @@
               </w:rPr>
               <w:t>clé primaire</w:t>
             </w:r>
+            <w:r>
+              <w:rPr>
+                <w:rFonts w:ascii="Minion Pro" w:hAnsi="Minion Pro"/>
+                <w:sz w:val="20"/>
+                <w:szCs w:val="22"/>
+              </w:rPr>
+              <w:t xml:space="preserve">, </w:t>
+            </w:r>
+            <w:r>
+              <w:rPr>
+                <w:rFonts w:ascii="Minion Pro" w:hAnsi="Minion Pro"/>
+                <w:sz w:val="20"/>
+                <w:szCs w:val="20"/>
+              </w:rPr>
+              <w:t xml:space="preserve">not </w:t>
+            </w:r>
+            <w:proofErr w:type="spellStart"/>
+            <w:r>
+              <w:rPr>
+                <w:rFonts w:ascii="Minion Pro" w:hAnsi="Minion Pro"/>
+                <w:sz w:val="20"/>
+                <w:szCs w:val="20"/>
+              </w:rPr>
+              <w:t>null</w:t>
+            </w:r>
+            <w:proofErr w:type="spellEnd"/>
           </w:p>
         </w:tc>
       </w:tr>
@@ -2071,7 +2214,15 @@
                 <w:sz w:val="20"/>
                 <w:szCs w:val="22"/>
               </w:rPr>
-              <w:t>(255)</w:t>
+              <w:t>(100</w:t>
+            </w:r>
+            <w:r>
+              <w:rPr>
+                <w:rFonts w:ascii="Minion Pro" w:hAnsi="Minion Pro"/>
+                <w:sz w:val="20"/>
+                <w:szCs w:val="22"/>
+              </w:rPr>
+              <w:t>)</w:t>
             </w:r>
           </w:p>
         </w:tc>
@@ -2131,15 +2282,17 @@
                 <w:szCs w:val="22"/>
               </w:rPr>
             </w:pPr>
-            <w:r>
-              <w:rPr>
-                <w:rFonts w:ascii="Minion Pro" w:hAnsi="Minion Pro"/>
-                <w:i/>
-                <w:sz w:val="20"/>
-                <w:szCs w:val="22"/>
-              </w:rPr>
-              <w:t>description</w:t>
-            </w:r>
+            <w:proofErr w:type="spellStart"/>
+            <w:r>
+              <w:rPr>
+                <w:rFonts w:ascii="Minion Pro" w:hAnsi="Minion Pro"/>
+                <w:i/>
+                <w:sz w:val="20"/>
+                <w:szCs w:val="22"/>
+              </w:rPr>
+              <w:t>artist_name</w:t>
+            </w:r>
+            <w:proofErr w:type="spellEnd"/>
           </w:p>
         </w:tc>
         <w:tc>
@@ -2174,6 +2327,32 @@
                 <w:szCs w:val="22"/>
               </w:rPr>
             </w:pPr>
+            <w:proofErr w:type="spellStart"/>
+            <w:r>
+              <w:rPr>
+                <w:rFonts w:ascii="Minion Pro" w:hAnsi="Minion Pro"/>
+                <w:sz w:val="20"/>
+                <w:szCs w:val="22"/>
+              </w:rPr>
+              <w:t>varchar</w:t>
+            </w:r>
+            <w:proofErr w:type="spellEnd"/>
+            <w:r>
+              <w:rPr>
+                <w:rFonts w:ascii="Minion Pro" w:hAnsi="Minion Pro"/>
+                <w:sz w:val="20"/>
+                <w:szCs w:val="22"/>
+              </w:rPr>
+              <w:t>(100</w:t>
+            </w:r>
+            <w:r>
+              <w:rPr>
+                <w:rFonts w:ascii="Minion Pro" w:hAnsi="Minion Pro"/>
+                <w:sz w:val="20"/>
+                <w:szCs w:val="22"/>
+              </w:rPr>
+              <w:t>)</w:t>
+            </w:r>
           </w:p>
         </w:tc>
         <w:tc>
@@ -2221,7 +2400,7 @@
                 <w:sz w:val="20"/>
                 <w:szCs w:val="22"/>
               </w:rPr>
-              <w:t>source</w:t>
+              <w:t>description</w:t>
             </w:r>
           </w:p>
         </w:tc>
@@ -2240,14 +2419,6 @@
                 <w:szCs w:val="22"/>
               </w:rPr>
             </w:pPr>
-            <w:r>
-              <w:rPr>
-                <w:rFonts w:ascii="Minion Pro" w:hAnsi="Minion Pro"/>
-                <w:sz w:val="20"/>
-                <w:szCs w:val="22"/>
-              </w:rPr>
-              <w:t>url</w:t>
-            </w:r>
           </w:p>
         </w:tc>
         <w:tc>
@@ -2265,24 +2436,6 @@
                 <w:szCs w:val="22"/>
               </w:rPr>
             </w:pPr>
-            <w:proofErr w:type="spellStart"/>
-            <w:r>
-              <w:rPr>
-                <w:rFonts w:ascii="Minion Pro" w:hAnsi="Minion Pro"/>
-                <w:sz w:val="20"/>
-                <w:szCs w:val="22"/>
-              </w:rPr>
-              <w:t>varchar</w:t>
-            </w:r>
-            <w:proofErr w:type="spellEnd"/>
-            <w:r>
-              <w:rPr>
-                <w:rFonts w:ascii="Minion Pro" w:hAnsi="Minion Pro"/>
-                <w:sz w:val="20"/>
-                <w:szCs w:val="22"/>
-              </w:rPr>
-              <w:t>(255)</w:t>
-            </w:r>
           </w:p>
         </w:tc>
         <w:tc>
@@ -2300,24 +2453,6 @@
                 <w:szCs w:val="22"/>
               </w:rPr>
             </w:pPr>
-            <w:r>
-              <w:rPr>
-                <w:rFonts w:ascii="Minion Pro" w:hAnsi="Minion Pro"/>
-                <w:sz w:val="20"/>
-                <w:szCs w:val="22"/>
-              </w:rPr>
-              <w:t xml:space="preserve">not </w:t>
-            </w:r>
-            <w:proofErr w:type="spellStart"/>
-            <w:r>
-              <w:rPr>
-                <w:rFonts w:ascii="Minion Pro" w:hAnsi="Minion Pro"/>
-                <w:sz w:val="20"/>
-                <w:szCs w:val="22"/>
-              </w:rPr>
-              <w:t>null</w:t>
-            </w:r>
-            <w:proofErr w:type="spellEnd"/>
           </w:p>
         </w:tc>
       </w:tr>
@@ -2341,17 +2476,15 @@
                 <w:szCs w:val="22"/>
               </w:rPr>
             </w:pPr>
-            <w:proofErr w:type="spellStart"/>
-            <w:r>
-              <w:rPr>
-                <w:rFonts w:ascii="Minion Pro" w:hAnsi="Minion Pro"/>
-                <w:i/>
-                <w:sz w:val="20"/>
-                <w:szCs w:val="22"/>
-              </w:rPr>
-              <w:t>album_name</w:t>
-            </w:r>
-            <w:proofErr w:type="spellEnd"/>
+            <w:r>
+              <w:rPr>
+                <w:rFonts w:ascii="Minion Pro" w:hAnsi="Minion Pro"/>
+                <w:i/>
+                <w:sz w:val="20"/>
+                <w:szCs w:val="22"/>
+              </w:rPr>
+              <w:t>source</w:t>
+            </w:r>
           </w:p>
         </w:tc>
         <w:tc>
@@ -2375,7 +2508,15 @@
                 <w:sz w:val="20"/>
                 <w:szCs w:val="22"/>
               </w:rPr>
-              <w:t>nom de l’album</w:t>
+              <w:t>url</w:t>
+            </w:r>
+            <w:r>
+              <w:rPr>
+                <w:rFonts w:ascii="Minion Pro" w:hAnsi="Minion Pro"/>
+                <w:sz w:val="20"/>
+                <w:szCs w:val="22"/>
+              </w:rPr>
+              <w:t xml:space="preserve"> de la vidéo</w:t>
             </w:r>
           </w:p>
         </w:tc>
@@ -2478,7 +2619,7 @@
                 <w:sz w:val="20"/>
                 <w:szCs w:val="22"/>
               </w:rPr>
-              <w:t>album_image</w:t>
+              <w:t>album_name</w:t>
             </w:r>
             <w:proofErr w:type="spellEnd"/>
           </w:p>
@@ -2504,23 +2645,7 @@
                 <w:sz w:val="20"/>
                 <w:szCs w:val="22"/>
               </w:rPr>
-              <w:t xml:space="preserve">image </w:t>
-            </w:r>
-            <w:r>
-              <w:rPr>
-                <w:rFonts w:ascii="Minion Pro" w:hAnsi="Minion Pro"/>
-                <w:sz w:val="20"/>
-                <w:szCs w:val="22"/>
-              </w:rPr>
-              <w:t>de l’album</w:t>
-            </w:r>
-            <w:r>
-              <w:rPr>
-                <w:rFonts w:ascii="Minion Pro" w:hAnsi="Minion Pro"/>
-                <w:sz w:val="20"/>
-                <w:szCs w:val="22"/>
-              </w:rPr>
-              <w:t>/ chanson</w:t>
+              <w:t>nom de l’album</w:t>
             </w:r>
           </w:p>
         </w:tc>
@@ -2555,7 +2680,15 @@
                 <w:sz w:val="20"/>
                 <w:szCs w:val="22"/>
               </w:rPr>
-              <w:t>(255)</w:t>
+              <w:t>(100</w:t>
+            </w:r>
+            <w:r>
+              <w:rPr>
+                <w:rFonts w:ascii="Minion Pro" w:hAnsi="Minion Pro"/>
+                <w:sz w:val="20"/>
+                <w:szCs w:val="22"/>
+              </w:rPr>
+              <w:t>)</w:t>
             </w:r>
           </w:p>
         </w:tc>
@@ -2623,7 +2756,7 @@
                 <w:sz w:val="20"/>
                 <w:szCs w:val="22"/>
               </w:rPr>
-              <w:t>released_on</w:t>
+              <w:t>album_image</w:t>
             </w:r>
             <w:proofErr w:type="spellEnd"/>
           </w:p>
@@ -2649,7 +2782,23 @@
                 <w:sz w:val="20"/>
                 <w:szCs w:val="22"/>
               </w:rPr>
-              <w:t>date de sortie</w:t>
+              <w:t xml:space="preserve">image </w:t>
+            </w:r>
+            <w:r>
+              <w:rPr>
+                <w:rFonts w:ascii="Minion Pro" w:hAnsi="Minion Pro"/>
+                <w:sz w:val="20"/>
+                <w:szCs w:val="22"/>
+              </w:rPr>
+              <w:t>de l’album</w:t>
+            </w:r>
+            <w:r>
+              <w:rPr>
+                <w:rFonts w:ascii="Minion Pro" w:hAnsi="Minion Pro"/>
+                <w:sz w:val="20"/>
+                <w:szCs w:val="22"/>
+              </w:rPr>
+              <w:t>/ chanson</w:t>
             </w:r>
           </w:p>
         </w:tc>
@@ -2668,13 +2817,23 @@
                 <w:szCs w:val="22"/>
               </w:rPr>
             </w:pPr>
-            <w:r>
-              <w:rPr>
-                <w:rFonts w:ascii="Minion Pro" w:hAnsi="Minion Pro"/>
-                <w:sz w:val="20"/>
-                <w:szCs w:val="22"/>
-              </w:rPr>
-              <w:t>date</w:t>
+            <w:proofErr w:type="spellStart"/>
+            <w:r>
+              <w:rPr>
+                <w:rFonts w:ascii="Minion Pro" w:hAnsi="Minion Pro"/>
+                <w:sz w:val="20"/>
+                <w:szCs w:val="22"/>
+              </w:rPr>
+              <w:t>varchar</w:t>
+            </w:r>
+            <w:proofErr w:type="spellEnd"/>
+            <w:r>
+              <w:rPr>
+                <w:rFonts w:ascii="Minion Pro" w:hAnsi="Minion Pro"/>
+                <w:sz w:val="20"/>
+                <w:szCs w:val="22"/>
+              </w:rPr>
+              <w:t>(255)</w:t>
             </w:r>
           </w:p>
         </w:tc>
@@ -2742,16 +2901,7 @@
                 <w:sz w:val="20"/>
                 <w:szCs w:val="22"/>
               </w:rPr>
-              <w:t>user</w:t>
-            </w:r>
-            <w:r>
-              <w:rPr>
-                <w:rFonts w:ascii="Minion Pro" w:hAnsi="Minion Pro"/>
-                <w:i/>
-                <w:sz w:val="20"/>
-                <w:szCs w:val="22"/>
-              </w:rPr>
-              <w:t>_id</w:t>
+              <w:t>released_date</w:t>
             </w:r>
             <w:proofErr w:type="spellEnd"/>
           </w:p>
@@ -2777,15 +2927,7 @@
                 <w:sz w:val="20"/>
                 <w:szCs w:val="22"/>
               </w:rPr>
-              <w:t xml:space="preserve">User </w:t>
-            </w:r>
-            <w:r>
-              <w:rPr>
-                <w:rFonts w:ascii="Minion Pro" w:hAnsi="Minion Pro"/>
-                <w:sz w:val="20"/>
-                <w:szCs w:val="22"/>
-              </w:rPr>
-              <w:t xml:space="preserve">id </w:t>
+              <w:t>date de sortie</w:t>
             </w:r>
           </w:p>
         </w:tc>
@@ -2804,23 +2946,13 @@
                 <w:szCs w:val="22"/>
               </w:rPr>
             </w:pPr>
-            <w:proofErr w:type="spellStart"/>
-            <w:r>
-              <w:rPr>
-                <w:rFonts w:ascii="Minion Pro" w:hAnsi="Minion Pro"/>
-                <w:sz w:val="20"/>
-                <w:szCs w:val="22"/>
-              </w:rPr>
-              <w:t>int</w:t>
-            </w:r>
-            <w:proofErr w:type="spellEnd"/>
-            <w:r>
-              <w:rPr>
-                <w:rFonts w:ascii="Minion Pro" w:hAnsi="Minion Pro"/>
-                <w:sz w:val="20"/>
-                <w:szCs w:val="22"/>
-              </w:rPr>
-              <w:t>(10)</w:t>
+            <w:r>
+              <w:rPr>
+                <w:rFonts w:ascii="Minion Pro" w:hAnsi="Minion Pro"/>
+                <w:sz w:val="20"/>
+                <w:szCs w:val="22"/>
+              </w:rPr>
+              <w:t>date</w:t>
             </w:r>
           </w:p>
         </w:tc>
@@ -2857,30 +2989,6 @@
               <w:t>null</w:t>
             </w:r>
             <w:proofErr w:type="spellEnd"/>
-            <w:r>
-              <w:rPr>
-                <w:rFonts w:ascii="Minion Pro" w:hAnsi="Minion Pro"/>
-                <w:sz w:val="20"/>
-                <w:szCs w:val="22"/>
-              </w:rPr>
-              <w:t>, clé étrangère</w:t>
-            </w:r>
-            <w:r>
-              <w:rPr>
-                <w:rFonts w:ascii="Minion Pro" w:hAnsi="Minion Pro"/>
-                <w:sz w:val="20"/>
-                <w:szCs w:val="22"/>
-              </w:rPr>
-              <w:t xml:space="preserve"> et</w:t>
-            </w:r>
-            <w:r>
-              <w:rPr>
-                <w:rFonts w:ascii="Minion Pro" w:hAnsi="Minion Pro"/>
-                <w:sz w:val="20"/>
-                <w:szCs w:val="22"/>
-              </w:rPr>
-              <w:t xml:space="preserve"> unique</w:t>
-            </w:r>
           </w:p>
         </w:tc>
       </w:tr>
@@ -2912,6 +3020,176 @@
                 <w:sz w:val="20"/>
                 <w:szCs w:val="22"/>
               </w:rPr>
+              <w:t>user</w:t>
+            </w:r>
+            <w:r>
+              <w:rPr>
+                <w:rFonts w:ascii="Minion Pro" w:hAnsi="Minion Pro"/>
+                <w:i/>
+                <w:sz w:val="20"/>
+                <w:szCs w:val="22"/>
+              </w:rPr>
+              <w:t>_id</w:t>
+            </w:r>
+            <w:proofErr w:type="spellEnd"/>
+          </w:p>
+        </w:tc>
+        <w:tc>
+          <w:tcPr>
+            <w:tcW w:w="2861" w:type="dxa"/>
+            <w:vAlign w:val="center"/>
+          </w:tcPr>
+          <w:p>
+            <w:pPr>
+              <w:ind w:right="18"/>
+              <w:cnfStyle w:val="000000000000" w:firstRow="0" w:lastRow="0" w:firstColumn="0" w:lastColumn="0" w:oddVBand="0" w:evenVBand="0" w:oddHBand="0" w:evenHBand="0" w:firstRowFirstColumn="0" w:firstRowLastColumn="0" w:lastRowFirstColumn="0" w:lastRowLastColumn="0"/>
+              <w:rPr>
+                <w:rFonts w:ascii="Minion Pro" w:hAnsi="Minion Pro"/>
+                <w:sz w:val="20"/>
+                <w:szCs w:val="22"/>
+              </w:rPr>
+            </w:pPr>
+            <w:r>
+              <w:rPr>
+                <w:rFonts w:ascii="Minion Pro" w:hAnsi="Minion Pro"/>
+                <w:sz w:val="20"/>
+                <w:szCs w:val="22"/>
+              </w:rPr>
+              <w:t xml:space="preserve">User </w:t>
+            </w:r>
+            <w:r>
+              <w:rPr>
+                <w:rFonts w:ascii="Minion Pro" w:hAnsi="Minion Pro"/>
+                <w:sz w:val="20"/>
+                <w:szCs w:val="22"/>
+              </w:rPr>
+              <w:t xml:space="preserve">id </w:t>
+            </w:r>
+          </w:p>
+        </w:tc>
+        <w:tc>
+          <w:tcPr>
+            <w:tcW w:w="1800" w:type="dxa"/>
+            <w:vAlign w:val="center"/>
+          </w:tcPr>
+          <w:p>
+            <w:pPr>
+              <w:ind w:right="18"/>
+              <w:cnfStyle w:val="000000000000" w:firstRow="0" w:lastRow="0" w:firstColumn="0" w:lastColumn="0" w:oddVBand="0" w:evenVBand="0" w:oddHBand="0" w:evenHBand="0" w:firstRowFirstColumn="0" w:firstRowLastColumn="0" w:lastRowFirstColumn="0" w:lastRowLastColumn="0"/>
+              <w:rPr>
+                <w:rFonts w:ascii="Minion Pro" w:hAnsi="Minion Pro"/>
+                <w:sz w:val="20"/>
+                <w:szCs w:val="22"/>
+              </w:rPr>
+            </w:pPr>
+            <w:proofErr w:type="spellStart"/>
+            <w:r>
+              <w:rPr>
+                <w:rFonts w:ascii="Minion Pro" w:hAnsi="Minion Pro"/>
+                <w:sz w:val="20"/>
+                <w:szCs w:val="22"/>
+              </w:rPr>
+              <w:t>int</w:t>
+            </w:r>
+            <w:proofErr w:type="spellEnd"/>
+            <w:r>
+              <w:rPr>
+                <w:rFonts w:ascii="Minion Pro" w:hAnsi="Minion Pro"/>
+                <w:sz w:val="20"/>
+                <w:szCs w:val="22"/>
+              </w:rPr>
+              <w:t>(10)</w:t>
+            </w:r>
+          </w:p>
+        </w:tc>
+        <w:tc>
+          <w:tcPr>
+            <w:tcW w:w="2790" w:type="dxa"/>
+            <w:vAlign w:val="center"/>
+          </w:tcPr>
+          <w:p>
+            <w:pPr>
+              <w:ind w:right="18"/>
+              <w:cnfStyle w:val="000000000000" w:firstRow="0" w:lastRow="0" w:firstColumn="0" w:lastColumn="0" w:oddVBand="0" w:evenVBand="0" w:oddHBand="0" w:evenHBand="0" w:firstRowFirstColumn="0" w:firstRowLastColumn="0" w:lastRowFirstColumn="0" w:lastRowLastColumn="0"/>
+              <w:rPr>
+                <w:rFonts w:ascii="Minion Pro" w:hAnsi="Minion Pro"/>
+                <w:sz w:val="20"/>
+                <w:szCs w:val="22"/>
+              </w:rPr>
+            </w:pPr>
+            <w:r>
+              <w:rPr>
+                <w:rFonts w:ascii="Minion Pro" w:hAnsi="Minion Pro"/>
+                <w:sz w:val="20"/>
+                <w:szCs w:val="22"/>
+              </w:rPr>
+              <w:t xml:space="preserve">not </w:t>
+            </w:r>
+            <w:proofErr w:type="spellStart"/>
+            <w:r>
+              <w:rPr>
+                <w:rFonts w:ascii="Minion Pro" w:hAnsi="Minion Pro"/>
+                <w:sz w:val="20"/>
+                <w:szCs w:val="22"/>
+              </w:rPr>
+              <w:t>null</w:t>
+            </w:r>
+            <w:proofErr w:type="spellEnd"/>
+            <w:r>
+              <w:rPr>
+                <w:rFonts w:ascii="Minion Pro" w:hAnsi="Minion Pro"/>
+                <w:sz w:val="20"/>
+                <w:szCs w:val="22"/>
+              </w:rPr>
+              <w:t>, clé étrangère</w:t>
+            </w:r>
+            <w:r>
+              <w:rPr>
+                <w:rFonts w:ascii="Minion Pro" w:hAnsi="Minion Pro"/>
+                <w:sz w:val="20"/>
+                <w:szCs w:val="22"/>
+              </w:rPr>
+              <w:t xml:space="preserve"> et</w:t>
+            </w:r>
+            <w:r>
+              <w:rPr>
+                <w:rFonts w:ascii="Minion Pro" w:hAnsi="Minion Pro"/>
+                <w:sz w:val="20"/>
+                <w:szCs w:val="22"/>
+              </w:rPr>
+              <w:t xml:space="preserve"> unique</w:t>
+            </w:r>
+          </w:p>
+        </w:tc>
+      </w:tr>
+      <w:tr>
+        <w:trPr>
+          <w:trHeight w:val="288"/>
+        </w:trPr>
+        <w:tc>
+          <w:tcPr>
+            <w:cnfStyle w:val="001000000000" w:firstRow="0" w:lastRow="0" w:firstColumn="1" w:lastColumn="0" w:oddVBand="0" w:evenVBand="0" w:oddHBand="0" w:evenHBand="0" w:firstRowFirstColumn="0" w:firstRowLastColumn="0" w:lastRowFirstColumn="0" w:lastRowLastColumn="0"/>
+            <w:tcW w:w="2084" w:type="dxa"/>
+            <w:vAlign w:val="center"/>
+          </w:tcPr>
+          <w:p>
+            <w:pPr>
+              <w:ind w:right="18"/>
+              <w:rPr>
+                <w:rFonts w:ascii="Minion Pro" w:hAnsi="Minion Pro"/>
+                <w:i/>
+                <w:sz w:val="20"/>
+                <w:szCs w:val="22"/>
+              </w:rPr>
+            </w:pPr>
+            <w:proofErr w:type="spellStart"/>
+            <w:r>
+              <w:rPr>
+                <w:rFonts w:ascii="Minion Pro" w:hAnsi="Minion Pro"/>
+                <w:i/>
+                <w:sz w:val="20"/>
+                <w:szCs w:val="22"/>
+              </w:rPr>
               <w:t>category_id</w:t>
             </w:r>
             <w:proofErr w:type="spellEnd"/>
@@ -2992,6 +3270,32 @@
                 <w:szCs w:val="22"/>
               </w:rPr>
             </w:pPr>
+            <w:r>
+              <w:rPr>
+                <w:rFonts w:ascii="Minion Pro" w:hAnsi="Minion Pro"/>
+                <w:sz w:val="20"/>
+                <w:szCs w:val="22"/>
+              </w:rPr>
+              <w:t xml:space="preserve">not </w:t>
+            </w:r>
+            <w:proofErr w:type="spellStart"/>
+            <w:r>
+              <w:rPr>
+                <w:rFonts w:ascii="Minion Pro" w:hAnsi="Minion Pro"/>
+                <w:sz w:val="20"/>
+                <w:szCs w:val="22"/>
+              </w:rPr>
+              <w:t>null</w:t>
+            </w:r>
+            <w:proofErr w:type="spellEnd"/>
+            <w:r>
+              <w:rPr>
+                <w:rFonts w:ascii="Minion Pro" w:hAnsi="Minion Pro"/>
+                <w:sz w:val="20"/>
+                <w:szCs w:val="22"/>
+              </w:rPr>
+              <w:t>, clé étrangère</w:t>
+            </w:r>
           </w:p>
         </w:tc>
       </w:tr>
@@ -3498,15 +3802,17 @@
                 <w:szCs w:val="22"/>
               </w:rPr>
             </w:pPr>
-            <w:r>
-              <w:rPr>
-                <w:rFonts w:ascii="Minion Pro" w:hAnsi="Minion Pro"/>
-                <w:i/>
-                <w:sz w:val="20"/>
-                <w:szCs w:val="22"/>
-              </w:rPr>
-              <w:t>body</w:t>
-            </w:r>
+            <w:proofErr w:type="spellStart"/>
+            <w:r>
+              <w:rPr>
+                <w:rFonts w:ascii="Minion Pro" w:hAnsi="Minion Pro"/>
+                <w:i/>
+                <w:sz w:val="20"/>
+                <w:szCs w:val="22"/>
+              </w:rPr>
+              <w:t>text</w:t>
+            </w:r>
+            <w:proofErr w:type="spellEnd"/>
           </w:p>
         </w:tc>
         <w:tc>
@@ -3556,7 +3862,7 @@
                 <w:sz w:val="20"/>
                 <w:szCs w:val="22"/>
               </w:rPr>
-              <w:t>T</w:t>
+              <w:t>t</w:t>
             </w:r>
             <w:r>
               <w:rPr>
@@ -3573,7 +3879,15 @@
                 <w:sz w:val="20"/>
                 <w:szCs w:val="22"/>
               </w:rPr>
-              <w:t xml:space="preserve"> 600</w:t>
+              <w:t xml:space="preserve"> 8</w:t>
+            </w:r>
+            <w:r>
+              <w:rPr>
+                <w:rFonts w:ascii="Minion Pro" w:hAnsi="Minion Pro"/>
+                <w:sz w:val="20"/>
+                <w:szCs w:val="22"/>
+              </w:rPr>
+              <w:t>00</w:t>
             </w:r>
           </w:p>
         </w:tc>
@@ -3704,6 +4018,8 @@
               </w:rPr>
               <w:t>(10)</w:t>
             </w:r>
+            <w:bookmarkStart w:id="0" w:name="_GoBack"/>
+            <w:bookmarkEnd w:id="0"/>
           </w:p>
         </w:tc>
         <w:tc>
@@ -4383,8 +4699,6 @@
             </w:r>
           </w:p>
         </w:tc>
-        <w:bookmarkStart w:id="0" w:name="_GoBack"/>
-        <w:bookmarkEnd w:id="0"/>
       </w:tr>
       <w:tr>
         <w:trPr>
@@ -4729,7 +5043,6 @@
         <w:spacing w:after="240"/>
       </w:pPr>
       <w:r>
-        <w:lastRenderedPageBreak/>
         <w:t>Diagramme des classes</w:t>
       </w:r>
     </w:p>

</xml_diff>

<commit_message>
start register, login functionality with modal forms
</commit_message>
<xml_diff>
--- a/DatabaseDocMoosic.docx
+++ b/DatabaseDocMoosic.docx
@@ -277,32 +277,6 @@
               </w:rPr>
               <w:t>clé primaire</w:t>
             </w:r>
-            <w:r>
-              <w:rPr>
-                <w:rFonts w:ascii="Minion Pro" w:hAnsi="Minion Pro"/>
-                <w:sz w:val="20"/>
-                <w:szCs w:val="20"/>
-              </w:rPr>
-              <w:t xml:space="preserve">, </w:t>
-            </w:r>
-            <w:r>
-              <w:rPr>
-                <w:rFonts w:ascii="Minion Pro" w:hAnsi="Minion Pro"/>
-                <w:sz w:val="20"/>
-                <w:szCs w:val="20"/>
-              </w:rPr>
-              <w:t xml:space="preserve">not </w:t>
-            </w:r>
-            <w:proofErr w:type="spellStart"/>
-            <w:r>
-              <w:rPr>
-                <w:rFonts w:ascii="Minion Pro" w:hAnsi="Minion Pro"/>
-                <w:sz w:val="20"/>
-                <w:szCs w:val="20"/>
-              </w:rPr>
-              <w:t>null</w:t>
-            </w:r>
-            <w:proofErr w:type="spellEnd"/>
           </w:p>
         </w:tc>
       </w:tr>
@@ -591,7 +565,7 @@
                 <w:sz w:val="20"/>
                 <w:szCs w:val="20"/>
               </w:rPr>
-              <w:t>pseudo</w:t>
+              <w:t>email</w:t>
             </w:r>
           </w:p>
         </w:tc>
@@ -616,7 +590,7 @@
                 <w:sz w:val="20"/>
                 <w:szCs w:val="20"/>
               </w:rPr>
-              <w:t>le pseudo du membre</w:t>
+              <w:t>e-mail du membre</w:t>
             </w:r>
           </w:p>
         </w:tc>
@@ -651,7 +625,7 @@
                 <w:sz w:val="20"/>
                 <w:szCs w:val="20"/>
               </w:rPr>
-              <w:t>(60)</w:t>
+              <w:t>(255)</w:t>
             </w:r>
           </w:p>
         </w:tc>
@@ -670,6 +644,32 @@
                 <w:szCs w:val="20"/>
               </w:rPr>
             </w:pPr>
+            <w:r>
+              <w:rPr>
+                <w:rFonts w:ascii="Minion Pro" w:hAnsi="Minion Pro"/>
+                <w:sz w:val="20"/>
+                <w:szCs w:val="20"/>
+              </w:rPr>
+              <w:t xml:space="preserve">not </w:t>
+            </w:r>
+            <w:proofErr w:type="spellStart"/>
+            <w:r>
+              <w:rPr>
+                <w:rFonts w:ascii="Minion Pro" w:hAnsi="Minion Pro"/>
+                <w:sz w:val="20"/>
+                <w:szCs w:val="20"/>
+              </w:rPr>
+              <w:t>null</w:t>
+            </w:r>
+            <w:proofErr w:type="spellEnd"/>
+            <w:r>
+              <w:rPr>
+                <w:rFonts w:ascii="Minion Pro" w:hAnsi="Minion Pro"/>
+                <w:sz w:val="20"/>
+                <w:szCs w:val="20"/>
+              </w:rPr>
+              <w:t>, clé unique</w:t>
+            </w:r>
           </w:p>
         </w:tc>
       </w:tr>
@@ -693,15 +693,17 @@
                 <w:szCs w:val="20"/>
               </w:rPr>
             </w:pPr>
-            <w:r>
-              <w:rPr>
-                <w:rFonts w:ascii="Minion Pro" w:hAnsi="Minion Pro"/>
-                <w:i/>
-                <w:sz w:val="20"/>
-                <w:szCs w:val="20"/>
-              </w:rPr>
-              <w:t>email</w:t>
-            </w:r>
+            <w:proofErr w:type="spellStart"/>
+            <w:r>
+              <w:rPr>
+                <w:rFonts w:ascii="Minion Pro" w:hAnsi="Minion Pro"/>
+                <w:i/>
+                <w:sz w:val="20"/>
+                <w:szCs w:val="20"/>
+              </w:rPr>
+              <w:t>password</w:t>
+            </w:r>
+            <w:proofErr w:type="spellEnd"/>
           </w:p>
         </w:tc>
         <w:tc>
@@ -725,7 +727,7 @@
                 <w:sz w:val="20"/>
                 <w:szCs w:val="20"/>
               </w:rPr>
-              <w:t>e-mail du membre</w:t>
+              <w:t>mot de passe du membre</w:t>
             </w:r>
           </w:p>
         </w:tc>
@@ -797,14 +799,6 @@
               <w:t>null</w:t>
             </w:r>
             <w:proofErr w:type="spellEnd"/>
-            <w:r>
-              <w:rPr>
-                <w:rFonts w:ascii="Minion Pro" w:hAnsi="Minion Pro"/>
-                <w:sz w:val="20"/>
-                <w:szCs w:val="20"/>
-              </w:rPr>
-              <w:t>, clé unique</w:t>
-            </w:r>
           </w:p>
         </w:tc>
       </w:tr>
@@ -836,7 +830,7 @@
                 <w:sz w:val="20"/>
                 <w:szCs w:val="20"/>
               </w:rPr>
-              <w:t>password</w:t>
+              <w:t>birthday</w:t>
             </w:r>
             <w:proofErr w:type="spellEnd"/>
           </w:p>
@@ -862,7 +856,7 @@
                 <w:sz w:val="20"/>
                 <w:szCs w:val="20"/>
               </w:rPr>
-              <w:t>mot de passe du membre</w:t>
+              <w:t>date de naissance du membre</w:t>
             </w:r>
           </w:p>
         </w:tc>
@@ -881,23 +875,13 @@
                 <w:szCs w:val="20"/>
               </w:rPr>
             </w:pPr>
-            <w:proofErr w:type="spellStart"/>
-            <w:r>
-              <w:rPr>
-                <w:rFonts w:ascii="Minion Pro" w:hAnsi="Minion Pro"/>
-                <w:sz w:val="20"/>
-                <w:szCs w:val="20"/>
-              </w:rPr>
-              <w:t>varchar</w:t>
-            </w:r>
-            <w:proofErr w:type="spellEnd"/>
-            <w:r>
-              <w:rPr>
-                <w:rFonts w:ascii="Minion Pro" w:hAnsi="Minion Pro"/>
-                <w:sz w:val="20"/>
-                <w:szCs w:val="20"/>
-              </w:rPr>
-              <w:t>(255)</w:t>
+            <w:r>
+              <w:rPr>
+                <w:rFonts w:ascii="Minion Pro" w:hAnsi="Minion Pro"/>
+                <w:sz w:val="20"/>
+                <w:szCs w:val="20"/>
+              </w:rPr>
+              <w:t>date</w:t>
             </w:r>
           </w:p>
         </w:tc>
@@ -934,107 +918,6 @@
               <w:t>null</w:t>
             </w:r>
             <w:proofErr w:type="spellEnd"/>
-          </w:p>
-        </w:tc>
-      </w:tr>
-      <w:tr>
-        <w:trPr>
-          <w:trHeight w:val="288"/>
-        </w:trPr>
-        <w:tc>
-          <w:tcPr>
-            <w:cnfStyle w:val="001000000000" w:firstRow="0" w:lastRow="0" w:firstColumn="1" w:lastColumn="0" w:oddVBand="0" w:evenVBand="0" w:oddHBand="0" w:evenHBand="0" w:firstRowFirstColumn="0" w:firstRowLastColumn="0" w:lastRowFirstColumn="0" w:lastRowLastColumn="0"/>
-            <w:tcW w:w="1885" w:type="dxa"/>
-            <w:vAlign w:val="center"/>
-          </w:tcPr>
-          <w:p>
-            <w:pPr>
-              <w:ind w:right="18"/>
-              <w:rPr>
-                <w:rFonts w:ascii="Minion Pro" w:hAnsi="Minion Pro"/>
-                <w:i/>
-                <w:sz w:val="20"/>
-                <w:szCs w:val="20"/>
-              </w:rPr>
-            </w:pPr>
-            <w:proofErr w:type="spellStart"/>
-            <w:r>
-              <w:rPr>
-                <w:rFonts w:ascii="Minion Pro" w:hAnsi="Minion Pro"/>
-                <w:i/>
-                <w:sz w:val="20"/>
-                <w:szCs w:val="20"/>
-              </w:rPr>
-              <w:t>birthday</w:t>
-            </w:r>
-            <w:proofErr w:type="spellEnd"/>
-          </w:p>
-        </w:tc>
-        <w:tc>
-          <w:tcPr>
-            <w:tcW w:w="3060" w:type="dxa"/>
-            <w:vAlign w:val="center"/>
-          </w:tcPr>
-          <w:p>
-            <w:pPr>
-              <w:ind w:right="18"/>
-              <w:cnfStyle w:val="000000000000" w:firstRow="0" w:lastRow="0" w:firstColumn="0" w:lastColumn="0" w:oddVBand="0" w:evenVBand="0" w:oddHBand="0" w:evenHBand="0" w:firstRowFirstColumn="0" w:firstRowLastColumn="0" w:lastRowFirstColumn="0" w:lastRowLastColumn="0"/>
-              <w:rPr>
-                <w:rFonts w:ascii="Minion Pro" w:hAnsi="Minion Pro"/>
-                <w:sz w:val="20"/>
-                <w:szCs w:val="20"/>
-              </w:rPr>
-            </w:pPr>
-            <w:r>
-              <w:rPr>
-                <w:rFonts w:ascii="Minion Pro" w:hAnsi="Minion Pro"/>
-                <w:sz w:val="20"/>
-                <w:szCs w:val="20"/>
-              </w:rPr>
-              <w:t>date de naissance du membre</w:t>
-            </w:r>
-          </w:p>
-        </w:tc>
-        <w:tc>
-          <w:tcPr>
-            <w:tcW w:w="1800" w:type="dxa"/>
-            <w:vAlign w:val="center"/>
-          </w:tcPr>
-          <w:p>
-            <w:pPr>
-              <w:ind w:right="18"/>
-              <w:cnfStyle w:val="000000000000" w:firstRow="0" w:lastRow="0" w:firstColumn="0" w:lastColumn="0" w:oddVBand="0" w:evenVBand="0" w:oddHBand="0" w:evenHBand="0" w:firstRowFirstColumn="0" w:firstRowLastColumn="0" w:lastRowFirstColumn="0" w:lastRowLastColumn="0"/>
-              <w:rPr>
-                <w:rFonts w:ascii="Minion Pro" w:hAnsi="Minion Pro"/>
-                <w:sz w:val="20"/>
-                <w:szCs w:val="20"/>
-              </w:rPr>
-            </w:pPr>
-            <w:r>
-              <w:rPr>
-                <w:rFonts w:ascii="Minion Pro" w:hAnsi="Minion Pro"/>
-                <w:sz w:val="20"/>
-                <w:szCs w:val="20"/>
-              </w:rPr>
-              <w:t>date</w:t>
-            </w:r>
-          </w:p>
-        </w:tc>
-        <w:tc>
-          <w:tcPr>
-            <w:tcW w:w="2790" w:type="dxa"/>
-            <w:vAlign w:val="center"/>
-          </w:tcPr>
-          <w:p>
-            <w:pPr>
-              <w:ind w:right="18"/>
-              <w:cnfStyle w:val="000000000000" w:firstRow="0" w:lastRow="0" w:firstColumn="0" w:lastColumn="0" w:oddVBand="0" w:evenVBand="0" w:oddHBand="0" w:evenHBand="0" w:firstRowFirstColumn="0" w:firstRowLastColumn="0" w:lastRowFirstColumn="0" w:lastRowLastColumn="0"/>
-              <w:rPr>
-                <w:rFonts w:ascii="Minion Pro" w:hAnsi="Minion Pro"/>
-                <w:sz w:val="20"/>
-                <w:szCs w:val="20"/>
-              </w:rPr>
-            </w:pPr>
           </w:p>
         </w:tc>
       </w:tr>
@@ -2096,32 +1979,6 @@
               </w:rPr>
               <w:t>clé primaire</w:t>
             </w:r>
-            <w:r>
-              <w:rPr>
-                <w:rFonts w:ascii="Minion Pro" w:hAnsi="Minion Pro"/>
-                <w:sz w:val="20"/>
-                <w:szCs w:val="22"/>
-              </w:rPr>
-              <w:t xml:space="preserve">, </w:t>
-            </w:r>
-            <w:r>
-              <w:rPr>
-                <w:rFonts w:ascii="Minion Pro" w:hAnsi="Minion Pro"/>
-                <w:sz w:val="20"/>
-                <w:szCs w:val="20"/>
-              </w:rPr>
-              <w:t xml:space="preserve">not </w:t>
-            </w:r>
-            <w:proofErr w:type="spellStart"/>
-            <w:r>
-              <w:rPr>
-                <w:rFonts w:ascii="Minion Pro" w:hAnsi="Minion Pro"/>
-                <w:sz w:val="20"/>
-                <w:szCs w:val="20"/>
-              </w:rPr>
-              <w:t>null</w:t>
-            </w:r>
-            <w:proofErr w:type="spellEnd"/>
           </w:p>
         </w:tc>
       </w:tr>
@@ -2214,15 +2071,7 @@
                 <w:sz w:val="20"/>
                 <w:szCs w:val="22"/>
               </w:rPr>
-              <w:t>(100</w:t>
-            </w:r>
-            <w:r>
-              <w:rPr>
-                <w:rFonts w:ascii="Minion Pro" w:hAnsi="Minion Pro"/>
-                <w:sz w:val="20"/>
-                <w:szCs w:val="22"/>
-              </w:rPr>
-              <w:t>)</w:t>
+              <w:t>(255)</w:t>
             </w:r>
           </w:p>
         </w:tc>
@@ -2282,17 +2131,15 @@
                 <w:szCs w:val="22"/>
               </w:rPr>
             </w:pPr>
-            <w:proofErr w:type="spellStart"/>
-            <w:r>
-              <w:rPr>
-                <w:rFonts w:ascii="Minion Pro" w:hAnsi="Minion Pro"/>
-                <w:i/>
-                <w:sz w:val="20"/>
-                <w:szCs w:val="22"/>
-              </w:rPr>
-              <w:t>artist_name</w:t>
-            </w:r>
-            <w:proofErr w:type="spellEnd"/>
+            <w:r>
+              <w:rPr>
+                <w:rFonts w:ascii="Minion Pro" w:hAnsi="Minion Pro"/>
+                <w:i/>
+                <w:sz w:val="20"/>
+                <w:szCs w:val="22"/>
+              </w:rPr>
+              <w:t>description</w:t>
+            </w:r>
           </w:p>
         </w:tc>
         <w:tc>
@@ -2327,32 +2174,6 @@
                 <w:szCs w:val="22"/>
               </w:rPr>
             </w:pPr>
-            <w:proofErr w:type="spellStart"/>
-            <w:r>
-              <w:rPr>
-                <w:rFonts w:ascii="Minion Pro" w:hAnsi="Minion Pro"/>
-                <w:sz w:val="20"/>
-                <w:szCs w:val="22"/>
-              </w:rPr>
-              <w:t>varchar</w:t>
-            </w:r>
-            <w:proofErr w:type="spellEnd"/>
-            <w:r>
-              <w:rPr>
-                <w:rFonts w:ascii="Minion Pro" w:hAnsi="Minion Pro"/>
-                <w:sz w:val="20"/>
-                <w:szCs w:val="22"/>
-              </w:rPr>
-              <w:t>(100</w:t>
-            </w:r>
-            <w:r>
-              <w:rPr>
-                <w:rFonts w:ascii="Minion Pro" w:hAnsi="Minion Pro"/>
-                <w:sz w:val="20"/>
-                <w:szCs w:val="22"/>
-              </w:rPr>
-              <w:t>)</w:t>
-            </w:r>
           </w:p>
         </w:tc>
         <w:tc>
@@ -2400,7 +2221,7 @@
                 <w:sz w:val="20"/>
                 <w:szCs w:val="22"/>
               </w:rPr>
-              <w:t>description</w:t>
+              <w:t>source</w:t>
             </w:r>
           </w:p>
         </w:tc>
@@ -2419,6 +2240,14 @@
                 <w:szCs w:val="22"/>
               </w:rPr>
             </w:pPr>
+            <w:r>
+              <w:rPr>
+                <w:rFonts w:ascii="Minion Pro" w:hAnsi="Minion Pro"/>
+                <w:sz w:val="20"/>
+                <w:szCs w:val="22"/>
+              </w:rPr>
+              <w:t>url</w:t>
+            </w:r>
           </w:p>
         </w:tc>
         <w:tc>
@@ -2436,6 +2265,24 @@
                 <w:szCs w:val="22"/>
               </w:rPr>
             </w:pPr>
+            <w:proofErr w:type="spellStart"/>
+            <w:r>
+              <w:rPr>
+                <w:rFonts w:ascii="Minion Pro" w:hAnsi="Minion Pro"/>
+                <w:sz w:val="20"/>
+                <w:szCs w:val="22"/>
+              </w:rPr>
+              <w:t>varchar</w:t>
+            </w:r>
+            <w:proofErr w:type="spellEnd"/>
+            <w:r>
+              <w:rPr>
+                <w:rFonts w:ascii="Minion Pro" w:hAnsi="Minion Pro"/>
+                <w:sz w:val="20"/>
+                <w:szCs w:val="22"/>
+              </w:rPr>
+              <w:t>(255)</w:t>
+            </w:r>
           </w:p>
         </w:tc>
         <w:tc>
@@ -2453,6 +2300,24 @@
                 <w:szCs w:val="22"/>
               </w:rPr>
             </w:pPr>
+            <w:r>
+              <w:rPr>
+                <w:rFonts w:ascii="Minion Pro" w:hAnsi="Minion Pro"/>
+                <w:sz w:val="20"/>
+                <w:szCs w:val="22"/>
+              </w:rPr>
+              <w:t xml:space="preserve">not </w:t>
+            </w:r>
+            <w:proofErr w:type="spellStart"/>
+            <w:r>
+              <w:rPr>
+                <w:rFonts w:ascii="Minion Pro" w:hAnsi="Minion Pro"/>
+                <w:sz w:val="20"/>
+                <w:szCs w:val="22"/>
+              </w:rPr>
+              <w:t>null</w:t>
+            </w:r>
+            <w:proofErr w:type="spellEnd"/>
           </w:p>
         </w:tc>
       </w:tr>
@@ -2476,15 +2341,17 @@
                 <w:szCs w:val="22"/>
               </w:rPr>
             </w:pPr>
-            <w:r>
-              <w:rPr>
-                <w:rFonts w:ascii="Minion Pro" w:hAnsi="Minion Pro"/>
-                <w:i/>
-                <w:sz w:val="20"/>
-                <w:szCs w:val="22"/>
-              </w:rPr>
-              <w:t>source</w:t>
-            </w:r>
+            <w:proofErr w:type="spellStart"/>
+            <w:r>
+              <w:rPr>
+                <w:rFonts w:ascii="Minion Pro" w:hAnsi="Minion Pro"/>
+                <w:i/>
+                <w:sz w:val="20"/>
+                <w:szCs w:val="22"/>
+              </w:rPr>
+              <w:t>album_name</w:t>
+            </w:r>
+            <w:proofErr w:type="spellEnd"/>
           </w:p>
         </w:tc>
         <w:tc>
@@ -2508,15 +2375,7 @@
                 <w:sz w:val="20"/>
                 <w:szCs w:val="22"/>
               </w:rPr>
-              <w:t>url</w:t>
-            </w:r>
-            <w:r>
-              <w:rPr>
-                <w:rFonts w:ascii="Minion Pro" w:hAnsi="Minion Pro"/>
-                <w:sz w:val="20"/>
-                <w:szCs w:val="22"/>
-              </w:rPr>
-              <w:t xml:space="preserve"> de la vidéo</w:t>
+              <w:t>nom de l’album</w:t>
             </w:r>
           </w:p>
         </w:tc>
@@ -2619,7 +2478,7 @@
                 <w:sz w:val="20"/>
                 <w:szCs w:val="22"/>
               </w:rPr>
-              <w:t>album_name</w:t>
+              <w:t>album_image</w:t>
             </w:r>
             <w:proofErr w:type="spellEnd"/>
           </w:p>
@@ -2645,7 +2504,23 @@
                 <w:sz w:val="20"/>
                 <w:szCs w:val="22"/>
               </w:rPr>
-              <w:t>nom de l’album</w:t>
+              <w:t xml:space="preserve">image </w:t>
+            </w:r>
+            <w:r>
+              <w:rPr>
+                <w:rFonts w:ascii="Minion Pro" w:hAnsi="Minion Pro"/>
+                <w:sz w:val="20"/>
+                <w:szCs w:val="22"/>
+              </w:rPr>
+              <w:t>de l’album</w:t>
+            </w:r>
+            <w:r>
+              <w:rPr>
+                <w:rFonts w:ascii="Minion Pro" w:hAnsi="Minion Pro"/>
+                <w:sz w:val="20"/>
+                <w:szCs w:val="22"/>
+              </w:rPr>
+              <w:t>/ chanson</w:t>
             </w:r>
           </w:p>
         </w:tc>
@@ -2680,15 +2555,7 @@
                 <w:sz w:val="20"/>
                 <w:szCs w:val="22"/>
               </w:rPr>
-              <w:t>(100</w:t>
-            </w:r>
-            <w:r>
-              <w:rPr>
-                <w:rFonts w:ascii="Minion Pro" w:hAnsi="Minion Pro"/>
-                <w:sz w:val="20"/>
-                <w:szCs w:val="22"/>
-              </w:rPr>
-              <w:t>)</w:t>
+              <w:t>(255)</w:t>
             </w:r>
           </w:p>
         </w:tc>
@@ -2756,7 +2623,7 @@
                 <w:sz w:val="20"/>
                 <w:szCs w:val="22"/>
               </w:rPr>
-              <w:t>album_image</w:t>
+              <w:t>released_on</w:t>
             </w:r>
             <w:proofErr w:type="spellEnd"/>
           </w:p>
@@ -2782,23 +2649,7 @@
                 <w:sz w:val="20"/>
                 <w:szCs w:val="22"/>
               </w:rPr>
-              <w:t xml:space="preserve">image </w:t>
-            </w:r>
-            <w:r>
-              <w:rPr>
-                <w:rFonts w:ascii="Minion Pro" w:hAnsi="Minion Pro"/>
-                <w:sz w:val="20"/>
-                <w:szCs w:val="22"/>
-              </w:rPr>
-              <w:t>de l’album</w:t>
-            </w:r>
-            <w:r>
-              <w:rPr>
-                <w:rFonts w:ascii="Minion Pro" w:hAnsi="Minion Pro"/>
-                <w:sz w:val="20"/>
-                <w:szCs w:val="22"/>
-              </w:rPr>
-              <w:t>/ chanson</w:t>
+              <w:t>date de sortie</w:t>
             </w:r>
           </w:p>
         </w:tc>
@@ -2817,23 +2668,13 @@
                 <w:szCs w:val="22"/>
               </w:rPr>
             </w:pPr>
-            <w:proofErr w:type="spellStart"/>
-            <w:r>
-              <w:rPr>
-                <w:rFonts w:ascii="Minion Pro" w:hAnsi="Minion Pro"/>
-                <w:sz w:val="20"/>
-                <w:szCs w:val="22"/>
-              </w:rPr>
-              <w:t>varchar</w:t>
-            </w:r>
-            <w:proofErr w:type="spellEnd"/>
-            <w:r>
-              <w:rPr>
-                <w:rFonts w:ascii="Minion Pro" w:hAnsi="Minion Pro"/>
-                <w:sz w:val="20"/>
-                <w:szCs w:val="22"/>
-              </w:rPr>
-              <w:t>(255)</w:t>
+            <w:r>
+              <w:rPr>
+                <w:rFonts w:ascii="Minion Pro" w:hAnsi="Minion Pro"/>
+                <w:sz w:val="20"/>
+                <w:szCs w:val="22"/>
+              </w:rPr>
+              <w:t>date</w:t>
             </w:r>
           </w:p>
         </w:tc>
@@ -2901,7 +2742,16 @@
                 <w:sz w:val="20"/>
                 <w:szCs w:val="22"/>
               </w:rPr>
-              <w:t>released_date</w:t>
+              <w:t>user</w:t>
+            </w:r>
+            <w:r>
+              <w:rPr>
+                <w:rFonts w:ascii="Minion Pro" w:hAnsi="Minion Pro"/>
+                <w:i/>
+                <w:sz w:val="20"/>
+                <w:szCs w:val="22"/>
+              </w:rPr>
+              <w:t>_id</w:t>
             </w:r>
             <w:proofErr w:type="spellEnd"/>
           </w:p>
@@ -2927,7 +2777,15 @@
                 <w:sz w:val="20"/>
                 <w:szCs w:val="22"/>
               </w:rPr>
-              <w:t>date de sortie</w:t>
+              <w:t xml:space="preserve">User </w:t>
+            </w:r>
+            <w:r>
+              <w:rPr>
+                <w:rFonts w:ascii="Minion Pro" w:hAnsi="Minion Pro"/>
+                <w:sz w:val="20"/>
+                <w:szCs w:val="22"/>
+              </w:rPr>
+              <w:t xml:space="preserve">id </w:t>
             </w:r>
           </w:p>
         </w:tc>
@@ -2946,13 +2804,23 @@
                 <w:szCs w:val="22"/>
               </w:rPr>
             </w:pPr>
-            <w:r>
-              <w:rPr>
-                <w:rFonts w:ascii="Minion Pro" w:hAnsi="Minion Pro"/>
-                <w:sz w:val="20"/>
-                <w:szCs w:val="22"/>
-              </w:rPr>
-              <w:t>date</w:t>
+            <w:proofErr w:type="spellStart"/>
+            <w:r>
+              <w:rPr>
+                <w:rFonts w:ascii="Minion Pro" w:hAnsi="Minion Pro"/>
+                <w:sz w:val="20"/>
+                <w:szCs w:val="22"/>
+              </w:rPr>
+              <w:t>int</w:t>
+            </w:r>
+            <w:proofErr w:type="spellEnd"/>
+            <w:r>
+              <w:rPr>
+                <w:rFonts w:ascii="Minion Pro" w:hAnsi="Minion Pro"/>
+                <w:sz w:val="20"/>
+                <w:szCs w:val="22"/>
+              </w:rPr>
+              <w:t>(10)</w:t>
             </w:r>
           </w:p>
         </w:tc>
@@ -2989,6 +2857,30 @@
               <w:t>null</w:t>
             </w:r>
             <w:proofErr w:type="spellEnd"/>
+            <w:r>
+              <w:rPr>
+                <w:rFonts w:ascii="Minion Pro" w:hAnsi="Minion Pro"/>
+                <w:sz w:val="20"/>
+                <w:szCs w:val="22"/>
+              </w:rPr>
+              <w:t>, clé étrangère</w:t>
+            </w:r>
+            <w:r>
+              <w:rPr>
+                <w:rFonts w:ascii="Minion Pro" w:hAnsi="Minion Pro"/>
+                <w:sz w:val="20"/>
+                <w:szCs w:val="22"/>
+              </w:rPr>
+              <w:t xml:space="preserve"> et</w:t>
+            </w:r>
+            <w:r>
+              <w:rPr>
+                <w:rFonts w:ascii="Minion Pro" w:hAnsi="Minion Pro"/>
+                <w:sz w:val="20"/>
+                <w:szCs w:val="22"/>
+              </w:rPr>
+              <w:t xml:space="preserve"> unique</w:t>
+            </w:r>
           </w:p>
         </w:tc>
       </w:tr>
@@ -3020,16 +2912,7 @@
                 <w:sz w:val="20"/>
                 <w:szCs w:val="22"/>
               </w:rPr>
-              <w:t>user</w:t>
-            </w:r>
-            <w:r>
-              <w:rPr>
-                <w:rFonts w:ascii="Minion Pro" w:hAnsi="Minion Pro"/>
-                <w:i/>
-                <w:sz w:val="20"/>
-                <w:szCs w:val="22"/>
-              </w:rPr>
-              <w:t>_id</w:t>
+              <w:t>category_id</w:t>
             </w:r>
             <w:proofErr w:type="spellEnd"/>
           </w:p>
@@ -3049,21 +2932,23 @@
                 <w:szCs w:val="22"/>
               </w:rPr>
             </w:pPr>
-            <w:r>
-              <w:rPr>
-                <w:rFonts w:ascii="Minion Pro" w:hAnsi="Minion Pro"/>
-                <w:sz w:val="20"/>
-                <w:szCs w:val="22"/>
-              </w:rPr>
-              <w:t xml:space="preserve">User </w:t>
-            </w:r>
-            <w:r>
-              <w:rPr>
-                <w:rFonts w:ascii="Minion Pro" w:hAnsi="Minion Pro"/>
-                <w:sz w:val="20"/>
-                <w:szCs w:val="22"/>
-              </w:rPr>
-              <w:t xml:space="preserve">id </w:t>
+            <w:proofErr w:type="spellStart"/>
+            <w:r>
+              <w:rPr>
+                <w:rFonts w:ascii="Minion Pro" w:hAnsi="Minion Pro"/>
+                <w:sz w:val="20"/>
+                <w:szCs w:val="22"/>
+              </w:rPr>
+              <w:t>Category</w:t>
+            </w:r>
+            <w:proofErr w:type="spellEnd"/>
+            <w:r>
+              <w:rPr>
+                <w:rFonts w:ascii="Minion Pro" w:hAnsi="Minion Pro"/>
+                <w:sz w:val="20"/>
+                <w:szCs w:val="22"/>
+              </w:rPr>
+              <w:t xml:space="preserve"> id</w:t>
             </w:r>
           </w:p>
         </w:tc>
@@ -3082,23 +2967,13 @@
                 <w:szCs w:val="22"/>
               </w:rPr>
             </w:pPr>
-            <w:proofErr w:type="spellStart"/>
-            <w:r>
-              <w:rPr>
-                <w:rFonts w:ascii="Minion Pro" w:hAnsi="Minion Pro"/>
-                <w:sz w:val="20"/>
-                <w:szCs w:val="22"/>
-              </w:rPr>
-              <w:t>int</w:t>
-            </w:r>
-            <w:proofErr w:type="spellEnd"/>
-            <w:r>
-              <w:rPr>
-                <w:rFonts w:ascii="Minion Pro" w:hAnsi="Minion Pro"/>
-                <w:sz w:val="20"/>
-                <w:szCs w:val="22"/>
-              </w:rPr>
-              <w:t>(10)</w:t>
+            <w:r>
+              <w:rPr>
+                <w:rFonts w:ascii="Minion Pro" w:hAnsi="Minion Pro"/>
+                <w:sz w:val="20"/>
+                <w:szCs w:val="22"/>
+              </w:rPr>
+              <w:t>Int (10)</w:t>
             </w:r>
           </w:p>
         </w:tc>
@@ -3117,185 +2992,6 @@
                 <w:szCs w:val="22"/>
               </w:rPr>
             </w:pPr>
-            <w:r>
-              <w:rPr>
-                <w:rFonts w:ascii="Minion Pro" w:hAnsi="Minion Pro"/>
-                <w:sz w:val="20"/>
-                <w:szCs w:val="22"/>
-              </w:rPr>
-              <w:t xml:space="preserve">not </w:t>
-            </w:r>
-            <w:proofErr w:type="spellStart"/>
-            <w:r>
-              <w:rPr>
-                <w:rFonts w:ascii="Minion Pro" w:hAnsi="Minion Pro"/>
-                <w:sz w:val="20"/>
-                <w:szCs w:val="22"/>
-              </w:rPr>
-              <w:t>null</w:t>
-            </w:r>
-            <w:proofErr w:type="spellEnd"/>
-            <w:r>
-              <w:rPr>
-                <w:rFonts w:ascii="Minion Pro" w:hAnsi="Minion Pro"/>
-                <w:sz w:val="20"/>
-                <w:szCs w:val="22"/>
-              </w:rPr>
-              <w:t>, clé étrangère</w:t>
-            </w:r>
-            <w:r>
-              <w:rPr>
-                <w:rFonts w:ascii="Minion Pro" w:hAnsi="Minion Pro"/>
-                <w:sz w:val="20"/>
-                <w:szCs w:val="22"/>
-              </w:rPr>
-              <w:t xml:space="preserve"> et</w:t>
-            </w:r>
-            <w:r>
-              <w:rPr>
-                <w:rFonts w:ascii="Minion Pro" w:hAnsi="Minion Pro"/>
-                <w:sz w:val="20"/>
-                <w:szCs w:val="22"/>
-              </w:rPr>
-              <w:t xml:space="preserve"> unique</w:t>
-            </w:r>
-          </w:p>
-        </w:tc>
-      </w:tr>
-      <w:tr>
-        <w:trPr>
-          <w:trHeight w:val="288"/>
-        </w:trPr>
-        <w:tc>
-          <w:tcPr>
-            <w:cnfStyle w:val="001000000000" w:firstRow="0" w:lastRow="0" w:firstColumn="1" w:lastColumn="0" w:oddVBand="0" w:evenVBand="0" w:oddHBand="0" w:evenHBand="0" w:firstRowFirstColumn="0" w:firstRowLastColumn="0" w:lastRowFirstColumn="0" w:lastRowLastColumn="0"/>
-            <w:tcW w:w="2084" w:type="dxa"/>
-            <w:vAlign w:val="center"/>
-          </w:tcPr>
-          <w:p>
-            <w:pPr>
-              <w:ind w:right="18"/>
-              <w:rPr>
-                <w:rFonts w:ascii="Minion Pro" w:hAnsi="Minion Pro"/>
-                <w:i/>
-                <w:sz w:val="20"/>
-                <w:szCs w:val="22"/>
-              </w:rPr>
-            </w:pPr>
-            <w:proofErr w:type="spellStart"/>
-            <w:r>
-              <w:rPr>
-                <w:rFonts w:ascii="Minion Pro" w:hAnsi="Minion Pro"/>
-                <w:i/>
-                <w:sz w:val="20"/>
-                <w:szCs w:val="22"/>
-              </w:rPr>
-              <w:t>category_id</w:t>
-            </w:r>
-            <w:proofErr w:type="spellEnd"/>
-          </w:p>
-        </w:tc>
-        <w:tc>
-          <w:tcPr>
-            <w:tcW w:w="2861" w:type="dxa"/>
-            <w:vAlign w:val="center"/>
-          </w:tcPr>
-          <w:p>
-            <w:pPr>
-              <w:ind w:right="18"/>
-              <w:cnfStyle w:val="000000000000" w:firstRow="0" w:lastRow="0" w:firstColumn="0" w:lastColumn="0" w:oddVBand="0" w:evenVBand="0" w:oddHBand="0" w:evenHBand="0" w:firstRowFirstColumn="0" w:firstRowLastColumn="0" w:lastRowFirstColumn="0" w:lastRowLastColumn="0"/>
-              <w:rPr>
-                <w:rFonts w:ascii="Minion Pro" w:hAnsi="Minion Pro"/>
-                <w:sz w:val="20"/>
-                <w:szCs w:val="22"/>
-              </w:rPr>
-            </w:pPr>
-            <w:proofErr w:type="spellStart"/>
-            <w:r>
-              <w:rPr>
-                <w:rFonts w:ascii="Minion Pro" w:hAnsi="Minion Pro"/>
-                <w:sz w:val="20"/>
-                <w:szCs w:val="22"/>
-              </w:rPr>
-              <w:t>Category</w:t>
-            </w:r>
-            <w:proofErr w:type="spellEnd"/>
-            <w:r>
-              <w:rPr>
-                <w:rFonts w:ascii="Minion Pro" w:hAnsi="Minion Pro"/>
-                <w:sz w:val="20"/>
-                <w:szCs w:val="22"/>
-              </w:rPr>
-              <w:t xml:space="preserve"> id</w:t>
-            </w:r>
-          </w:p>
-        </w:tc>
-        <w:tc>
-          <w:tcPr>
-            <w:tcW w:w="1800" w:type="dxa"/>
-            <w:vAlign w:val="center"/>
-          </w:tcPr>
-          <w:p>
-            <w:pPr>
-              <w:ind w:right="18"/>
-              <w:cnfStyle w:val="000000000000" w:firstRow="0" w:lastRow="0" w:firstColumn="0" w:lastColumn="0" w:oddVBand="0" w:evenVBand="0" w:oddHBand="0" w:evenHBand="0" w:firstRowFirstColumn="0" w:firstRowLastColumn="0" w:lastRowFirstColumn="0" w:lastRowLastColumn="0"/>
-              <w:rPr>
-                <w:rFonts w:ascii="Minion Pro" w:hAnsi="Minion Pro"/>
-                <w:sz w:val="20"/>
-                <w:szCs w:val="22"/>
-              </w:rPr>
-            </w:pPr>
-            <w:r>
-              <w:rPr>
-                <w:rFonts w:ascii="Minion Pro" w:hAnsi="Minion Pro"/>
-                <w:sz w:val="20"/>
-                <w:szCs w:val="22"/>
-              </w:rPr>
-              <w:t>Int (10)</w:t>
-            </w:r>
-          </w:p>
-        </w:tc>
-        <w:tc>
-          <w:tcPr>
-            <w:tcW w:w="2790" w:type="dxa"/>
-            <w:vAlign w:val="center"/>
-          </w:tcPr>
-          <w:p>
-            <w:pPr>
-              <w:ind w:right="18"/>
-              <w:cnfStyle w:val="000000000000" w:firstRow="0" w:lastRow="0" w:firstColumn="0" w:lastColumn="0" w:oddVBand="0" w:evenVBand="0" w:oddHBand="0" w:evenHBand="0" w:firstRowFirstColumn="0" w:firstRowLastColumn="0" w:lastRowFirstColumn="0" w:lastRowLastColumn="0"/>
-              <w:rPr>
-                <w:rFonts w:ascii="Minion Pro" w:hAnsi="Minion Pro"/>
-                <w:sz w:val="20"/>
-                <w:szCs w:val="22"/>
-              </w:rPr>
-            </w:pPr>
-            <w:r>
-              <w:rPr>
-                <w:rFonts w:ascii="Minion Pro" w:hAnsi="Minion Pro"/>
-                <w:sz w:val="20"/>
-                <w:szCs w:val="22"/>
-              </w:rPr>
-              <w:t xml:space="preserve">not </w:t>
-            </w:r>
-            <w:proofErr w:type="spellStart"/>
-            <w:r>
-              <w:rPr>
-                <w:rFonts w:ascii="Minion Pro" w:hAnsi="Minion Pro"/>
-                <w:sz w:val="20"/>
-                <w:szCs w:val="22"/>
-              </w:rPr>
-              <w:t>null</w:t>
-            </w:r>
-            <w:proofErr w:type="spellEnd"/>
-            <w:r>
-              <w:rPr>
-                <w:rFonts w:ascii="Minion Pro" w:hAnsi="Minion Pro"/>
-                <w:sz w:val="20"/>
-                <w:szCs w:val="22"/>
-              </w:rPr>
-              <w:t>, clé étrangère</w:t>
-            </w:r>
           </w:p>
         </w:tc>
       </w:tr>
@@ -3802,17 +3498,15 @@
                 <w:szCs w:val="22"/>
               </w:rPr>
             </w:pPr>
-            <w:proofErr w:type="spellStart"/>
-            <w:r>
-              <w:rPr>
-                <w:rFonts w:ascii="Minion Pro" w:hAnsi="Minion Pro"/>
-                <w:i/>
-                <w:sz w:val="20"/>
-                <w:szCs w:val="22"/>
-              </w:rPr>
-              <w:t>text</w:t>
-            </w:r>
-            <w:proofErr w:type="spellEnd"/>
+            <w:r>
+              <w:rPr>
+                <w:rFonts w:ascii="Minion Pro" w:hAnsi="Minion Pro"/>
+                <w:i/>
+                <w:sz w:val="20"/>
+                <w:szCs w:val="22"/>
+              </w:rPr>
+              <w:t>body</w:t>
+            </w:r>
           </w:p>
         </w:tc>
         <w:tc>
@@ -3862,7 +3556,7 @@
                 <w:sz w:val="20"/>
                 <w:szCs w:val="22"/>
               </w:rPr>
-              <w:t>t</w:t>
+              <w:t>T</w:t>
             </w:r>
             <w:r>
               <w:rPr>
@@ -3879,15 +3573,7 @@
                 <w:sz w:val="20"/>
                 <w:szCs w:val="22"/>
               </w:rPr>
-              <w:t xml:space="preserve"> 8</w:t>
-            </w:r>
-            <w:r>
-              <w:rPr>
-                <w:rFonts w:ascii="Minion Pro" w:hAnsi="Minion Pro"/>
-                <w:sz w:val="20"/>
-                <w:szCs w:val="22"/>
-              </w:rPr>
-              <w:t>00</w:t>
+              <w:t xml:space="preserve"> 600</w:t>
             </w:r>
           </w:p>
         </w:tc>
@@ -4018,8 +3704,6 @@
               </w:rPr>
               <w:t>(10)</w:t>
             </w:r>
-            <w:bookmarkStart w:id="0" w:name="_GoBack"/>
-            <w:bookmarkEnd w:id="0"/>
           </w:p>
         </w:tc>
         <w:tc>
@@ -4699,6 +4383,8 @@
             </w:r>
           </w:p>
         </w:tc>
+        <w:bookmarkStart w:id="0" w:name="_GoBack"/>
+        <w:bookmarkEnd w:id="0"/>
       </w:tr>
       <w:tr>
         <w:trPr>
@@ -5043,6 +4729,7 @@
         <w:spacing w:after="240"/>
       </w:pPr>
       <w:r>
+        <w:lastRenderedPageBreak/>
         <w:t>Diagramme des classes</w:t>
       </w:r>
     </w:p>

</xml_diff>